<commit_message>
finished doc and moved sql queries into seperate subfolder
</commit_message>
<xml_diff>
--- a/zwilson-cs370-final-proj-deliverables/Report.docx
+++ b/zwilson-cs370-final-proj-deliverables/Report.docx
@@ -488,7 +488,10 @@
         <w:ind w:firstLine="720"/>
       </w:pPr>
       <w:r>
-        <w:t>For the SQL queries to extract insights from the data, I…</w:t>
+        <w:t>For the SQL queries to extract insights from the data, I</w:t>
+      </w:r>
+      <w:r>
+        <w:t xml:space="preserve"> created each query and saved them in their own .sql file. The only things of note for those other than I just made a query that follows the instructions give, was that the eleventh and twelfth queries gave the most issues. The eleventh query was vague and I did not know really what to do for it so I wrote a query that for each listing for each month printed out the number of reviews so to demonstrate the seasonality of the listings. Then for the twelfth query, I was very unsure how to show the correlation between two columns in the traditional math sense so I had it return the number of reviews over the number of minimum nights. Each of the twelve queries have their own .sql file and .csv file which is the saved output from when I ran the query.</w:t>
       </w:r>
     </w:p>
     <w:sectPr>

</xml_diff>